<commit_message>
docs: add modules reviews
</commit_message>
<xml_diff>
--- a/Docs/GebruikershandleidingVolgerDashboard.docx
+++ b/Docs/GebruikershandleidingVolgerDashboard.docx
@@ -231,7 +231,6 @@
           <w:docPartUnique/>
         </w:docPartObj>
       </w:sdtPr>
-      <w:sdtEndPr/>
       <w:sdtContent>
         <w:p>
           <w:pPr>
@@ -717,8 +716,8 @@
         </w:rPr>
       </w:pPr>
       <w:bookmarkStart w:id="3" w:name="_Toc378765630"/>
+      <w:bookmarkEnd w:id="1"/>
       <w:bookmarkEnd w:id="3"/>
-      <w:bookmarkEnd w:id="1"/>
     </w:p>
     <w:p>
       <w:pPr>
@@ -885,12 +884,9 @@
           <w:rPr>
             <w:rStyle w:val="Hyperlink"/>
           </w:rPr>
-          <w:t>https://begeleider-sg-cv7opkejgm7y2hyepxnd.nilsvanvaerenbergh.be/</w:t>
+          <w:t>https://GATAMVolger.be/</w:t>
         </w:r>
       </w:hyperlink>
-      <w:r>
-        <w:t>.</w:t>
-      </w:r>
     </w:p>
     <w:p>
       <w:pPr>
@@ -979,7 +975,7 @@
         <w:pStyle w:val="Lijstalinea"/>
         <w:numPr>
           <w:ilvl w:val="0"/>
-          <w:numId w:val="16"/>
+          <w:numId w:val="5"/>
         </w:numPr>
       </w:pPr>
       <w:r>
@@ -1028,7 +1024,7 @@
         <w:pStyle w:val="Lijstalinea"/>
         <w:numPr>
           <w:ilvl w:val="0"/>
-          <w:numId w:val="16"/>
+          <w:numId w:val="5"/>
         </w:numPr>
       </w:pPr>
       <w:r>
@@ -1047,7 +1043,7 @@
         <w:pStyle w:val="Lijstalinea"/>
         <w:numPr>
           <w:ilvl w:val="0"/>
-          <w:numId w:val="16"/>
+          <w:numId w:val="5"/>
         </w:numPr>
       </w:pPr>
       <w:r>
@@ -1278,6 +1274,809 @@
         </w:rPr>
       </w:pPr>
     </w:p>
+    <w:p>
+      <w:pPr>
+        <w:pStyle w:val="Kop4"/>
+        <w:numPr>
+          <w:ilvl w:val="0"/>
+          <w:numId w:val="0"/>
+        </w:numPr>
+        <w:ind w:left="709" w:hanging="284"/>
+      </w:pPr>
+      <w:r>
+        <w:rPr>
+          <w:rStyle w:val="Kop4Char"/>
+        </w:rPr>
+        <w:t>Toegang tot het  dashboard</w:t>
+      </w:r>
+      <w:r>
+        <w:t>.</w:t>
+      </w:r>
+    </w:p>
+    <w:p>
+      <w:r>
+        <w:t xml:space="preserve">         </w:t>
+      </w:r>
+      <w:r>
+        <w:rPr>
+          <w:noProof/>
+        </w:rPr>
+        <w:t>(foto)</w:t>
+      </w:r>
+    </w:p>
+    <w:p>
+      <w:pPr>
+        <w:pStyle w:val="Lijstalinea"/>
+      </w:pPr>
+      <w:r>
+        <w:t xml:space="preserve">Na succesvol inloggen krijg je toegang tot het </w:t>
+      </w:r>
+      <w:r>
+        <w:rPr>
+          <w:b/>
+          <w:bCs/>
+        </w:rPr>
+        <w:t>dashboard</w:t>
+      </w:r>
+      <w:r>
+        <w:rPr>
+          <w:b/>
+          <w:bCs/>
+        </w:rPr>
+        <w:t xml:space="preserve">. </w:t>
+      </w:r>
+      <w:r>
+        <w:t>Het dashboard biedt overzichtelijke toegang tot</w:t>
+      </w:r>
+      <w:r>
+        <w:t>:</w:t>
+      </w:r>
+    </w:p>
+    <w:p>
+      <w:pPr>
+        <w:pStyle w:val="Lijstalinea"/>
+        <w:numPr>
+          <w:ilvl w:val="0"/>
+          <w:numId w:val="4"/>
+        </w:numPr>
+        <w:rPr>
+          <w:b/>
+          <w:bCs/>
+        </w:rPr>
+      </w:pPr>
+      <w:r>
+        <w:rPr>
+          <w:b/>
+          <w:bCs/>
+        </w:rPr>
+        <w:t xml:space="preserve">Mijn Module: </w:t>
+      </w:r>
+      <w:r>
+        <w:t>biedt een overzicht van alle beschikbare modules die voor jou toegankelijk zijn</w:t>
+      </w:r>
+      <w:r>
+        <w:t>.</w:t>
+      </w:r>
+    </w:p>
+    <w:p>
+      <w:pPr>
+        <w:pStyle w:val="Kop4"/>
+      </w:pPr>
+      <w:r>
+        <w:t>Modules overzicht</w:t>
+      </w:r>
+    </w:p>
+    <w:p>
+      <w:pPr>
+        <w:pStyle w:val="Lijstalinea"/>
+        <w:rPr>
+          <w:b/>
+          <w:bCs/>
+        </w:rPr>
+      </w:pPr>
+      <w:r>
+        <w:rPr>
+          <w:b/>
+          <w:bCs/>
+        </w:rPr>
+        <w:t>(foto)</w:t>
+      </w:r>
+    </w:p>
+    <w:p>
+      <w:pPr>
+        <w:pStyle w:val="Lijstalinea"/>
+        <w:rPr>
+          <w:b/>
+          <w:bCs/>
+        </w:rPr>
+      </w:pPr>
+    </w:p>
+    <w:p>
+      <w:pPr>
+        <w:pStyle w:val="Lijstalinea"/>
+        <w:numPr>
+          <w:ilvl w:val="0"/>
+          <w:numId w:val="5"/>
+        </w:numPr>
+      </w:pPr>
+      <w:r>
+        <w:t xml:space="preserve">Klik in het dashboard op het </w:t>
+      </w:r>
+      <w:r>
+        <w:rPr>
+          <w:b/>
+          <w:bCs/>
+        </w:rPr>
+        <w:t>Modules</w:t>
+      </w:r>
+      <w:r>
+        <w:t>.</w:t>
+      </w:r>
+    </w:p>
+    <w:p>
+      <w:pPr>
+        <w:pStyle w:val="Lijstalinea"/>
+        <w:numPr>
+          <w:ilvl w:val="1"/>
+          <w:numId w:val="5"/>
+        </w:numPr>
+      </w:pPr>
+      <w:r>
+        <w:t xml:space="preserve">Dit menu opent een overzicht van </w:t>
+      </w:r>
+      <w:r>
+        <w:t>alle beschikbare modules die voor jou toegankelijk zijn</w:t>
+      </w:r>
+      <w:r>
+        <w:t xml:space="preserve"> :</w:t>
+      </w:r>
+    </w:p>
+    <w:p>
+      <w:pPr>
+        <w:pStyle w:val="Lijstalinea"/>
+        <w:numPr>
+          <w:ilvl w:val="1"/>
+          <w:numId w:val="5"/>
+        </w:numPr>
+      </w:pPr>
+      <w:r>
+        <w:t>Module wordt als card weergegeven en bevat volgende gegevens:</w:t>
+      </w:r>
+    </w:p>
+    <w:p>
+      <w:pPr>
+        <w:pStyle w:val="Lijstalinea"/>
+        <w:numPr>
+          <w:ilvl w:val="2"/>
+          <w:numId w:val="6"/>
+        </w:numPr>
+        <w:rPr>
+          <w:b/>
+          <w:bCs/>
+        </w:rPr>
+      </w:pPr>
+      <w:r>
+        <w:t>De titel van de module</w:t>
+      </w:r>
+      <w:r>
+        <w:t>.</w:t>
+      </w:r>
+    </w:p>
+    <w:p>
+      <w:pPr>
+        <w:pStyle w:val="Lijstalinea"/>
+        <w:numPr>
+          <w:ilvl w:val="2"/>
+          <w:numId w:val="6"/>
+        </w:numPr>
+        <w:rPr>
+          <w:b/>
+          <w:bCs/>
+        </w:rPr>
+      </w:pPr>
+      <w:r>
+        <w:t xml:space="preserve">De vragen die </w:t>
+      </w:r>
+      <w:r>
+        <w:t xml:space="preserve">in een </w:t>
+      </w:r>
+      <w:r>
+        <w:t>de module</w:t>
+      </w:r>
+      <w:r>
+        <w:t xml:space="preserve"> beschikbaar zijn.</w:t>
+      </w:r>
+    </w:p>
+    <w:p>
+      <w:pPr>
+        <w:pStyle w:val="Lijstalinea"/>
+        <w:numPr>
+          <w:ilvl w:val="2"/>
+          <w:numId w:val="6"/>
+        </w:numPr>
+        <w:rPr>
+          <w:b/>
+          <w:bCs/>
+        </w:rPr>
+      </w:pPr>
+      <w:r>
+        <w:t>Het type van de vraag</w:t>
+      </w:r>
+      <w:r>
+        <w:t>.</w:t>
+      </w:r>
+    </w:p>
+    <w:p>
+      <w:pPr>
+        <w:pStyle w:val="Lijstalinea"/>
+        <w:numPr>
+          <w:ilvl w:val="2"/>
+          <w:numId w:val="6"/>
+        </w:numPr>
+        <w:rPr>
+          <w:b/>
+          <w:bCs/>
+        </w:rPr>
+      </w:pPr>
+      <w:r>
+        <w:t xml:space="preserve">Status van de module (in percentage) </w:t>
+      </w:r>
+      <w:proofErr w:type="spellStart"/>
+      <w:r>
+        <w:t>m.a.w</w:t>
+      </w:r>
+      <w:proofErr w:type="spellEnd"/>
+      <w:r>
+        <w:t xml:space="preserve"> je voortgang in de module.</w:t>
+      </w:r>
+    </w:p>
+    <w:p>
+      <w:pPr>
+        <w:pStyle w:val="Lijstalinea"/>
+        <w:ind w:left="3060"/>
+        <w:rPr>
+          <w:b/>
+          <w:bCs/>
+        </w:rPr>
+      </w:pPr>
+    </w:p>
+    <w:p>
+      <w:pPr>
+        <w:pStyle w:val="Lijstalinea"/>
+        <w:numPr>
+          <w:ilvl w:val="0"/>
+          <w:numId w:val="5"/>
+        </w:numPr>
+      </w:pPr>
+      <w:r>
+        <w:t>Toegang</w:t>
+      </w:r>
+      <w:r>
+        <w:rPr>
+          <w:b/>
+          <w:bCs/>
+        </w:rPr>
+        <w:t xml:space="preserve"> </w:t>
+      </w:r>
+      <w:r>
+        <w:t>tot</w:t>
+      </w:r>
+      <w:r>
+        <w:rPr>
+          <w:b/>
+          <w:bCs/>
+        </w:rPr>
+        <w:t xml:space="preserve"> een module</w:t>
+      </w:r>
+      <w:r>
+        <w:t>:</w:t>
+      </w:r>
+    </w:p>
+    <w:p>
+      <w:pPr>
+        <w:pStyle w:val="Lijstalinea"/>
+        <w:numPr>
+          <w:ilvl w:val="1"/>
+          <w:numId w:val="5"/>
+        </w:numPr>
+      </w:pPr>
+      <w:r>
+        <w:t xml:space="preserve">Klik op een module </w:t>
+      </w:r>
+      <w:r>
+        <w:t>om mee te starten</w:t>
+      </w:r>
+      <w:r>
+        <w:rPr>
+          <w:b/>
+          <w:bCs/>
+        </w:rPr>
+        <w:t>.</w:t>
+      </w:r>
+    </w:p>
+    <w:p>
+      <w:pPr>
+        <w:pStyle w:val="Lijstalinea"/>
+        <w:numPr>
+          <w:ilvl w:val="1"/>
+          <w:numId w:val="5"/>
+        </w:numPr>
+      </w:pPr>
+      <w:r>
+        <w:t>Er wordt een pagina geopend met de vragen van de module. Onder elke vraag verschijnt, afhankelijk van het type vraag, een veld waarin je het antwoord kunt invullen</w:t>
+      </w:r>
+      <w:r>
+        <w:t>:</w:t>
+      </w:r>
+    </w:p>
+    <w:tbl>
+      <w:tblPr>
+        <w:tblStyle w:val="Tabelraster"/>
+        <w:tblW w:w="0" w:type="auto"/>
+        <w:tblLook w:val="04A0" w:firstRow="1" w:lastRow="0" w:firstColumn="1" w:lastColumn="0" w:noHBand="0" w:noVBand="1"/>
+      </w:tblPr>
+      <w:tblGrid>
+        <w:gridCol w:w="4531"/>
+        <w:gridCol w:w="4531"/>
+      </w:tblGrid>
+      <w:tr>
+        <w:tc>
+          <w:tcPr>
+            <w:tcW w:w="4531" w:type="dxa"/>
+            <w:shd w:val="clear" w:color="auto" w:fill="C00000"/>
+            <w:vAlign w:val="center"/>
+          </w:tcPr>
+          <w:p>
+            <w:pPr>
+              <w:jc w:val="center"/>
+              <w:rPr>
+                <w:b/>
+                <w:bCs/>
+              </w:rPr>
+            </w:pPr>
+            <w:r>
+              <w:rPr>
+                <w:b/>
+                <w:bCs/>
+                <w:color w:val="FFFFFF" w:themeColor="background1"/>
+              </w:rPr>
+              <w:t>Type vraag</w:t>
+            </w:r>
+          </w:p>
+        </w:tc>
+        <w:tc>
+          <w:tcPr>
+            <w:tcW w:w="4531" w:type="dxa"/>
+            <w:shd w:val="clear" w:color="auto" w:fill="C00000"/>
+            <w:vAlign w:val="center"/>
+          </w:tcPr>
+          <w:p>
+            <w:pPr>
+              <w:jc w:val="center"/>
+            </w:pPr>
+            <w:r>
+              <w:rPr>
+                <w:b/>
+                <w:bCs/>
+                <w:color w:val="FFFFFF" w:themeColor="background1"/>
+              </w:rPr>
+              <w:t>Mogelijk</w:t>
+            </w:r>
+            <w:r>
+              <w:rPr>
+                <w:b/>
+                <w:bCs/>
+                <w:color w:val="FFFFFF" w:themeColor="background1"/>
+              </w:rPr>
+              <w:t xml:space="preserve"> </w:t>
+            </w:r>
+            <w:r>
+              <w:rPr>
+                <w:b/>
+                <w:bCs/>
+                <w:color w:val="FFFFFF" w:themeColor="background1"/>
+              </w:rPr>
+              <w:t>antwoord</w:t>
+            </w:r>
+          </w:p>
+        </w:tc>
+      </w:tr>
+      <w:tr>
+        <w:tc>
+          <w:tcPr>
+            <w:tcW w:w="4531" w:type="dxa"/>
+            <w:vAlign w:val="center"/>
+          </w:tcPr>
+          <w:p>
+            <w:pPr>
+              <w:jc w:val="center"/>
+            </w:pPr>
+            <w:r>
+              <w:t>Open vraag</w:t>
+            </w:r>
+          </w:p>
+        </w:tc>
+        <w:tc>
+          <w:tcPr>
+            <w:tcW w:w="4531" w:type="dxa"/>
+            <w:vAlign w:val="center"/>
+          </w:tcPr>
+          <w:p>
+            <w:pPr>
+              <w:jc w:val="center"/>
+            </w:pPr>
+            <w:r>
+              <w:t>Een tekstveld wordt weergegeven waarin je je antwoord kunt invullen</w:t>
+            </w:r>
+          </w:p>
+        </w:tc>
+      </w:tr>
+      <w:tr>
+        <w:tc>
+          <w:tcPr>
+            <w:tcW w:w="4531" w:type="dxa"/>
+            <w:vAlign w:val="center"/>
+          </w:tcPr>
+          <w:p>
+            <w:pPr>
+              <w:jc w:val="center"/>
+            </w:pPr>
+            <w:r>
+              <w:t>Meerkeuzevraag</w:t>
+            </w:r>
+          </w:p>
+        </w:tc>
+        <w:tc>
+          <w:tcPr>
+            <w:tcW w:w="4531" w:type="dxa"/>
+          </w:tcPr>
+          <w:p>
+            <w:pPr>
+              <w:jc w:val="center"/>
+            </w:pPr>
+            <w:r>
+              <w:t>Kies één of meerdere antwoorden uit de beschikbare opties</w:t>
+            </w:r>
+          </w:p>
+        </w:tc>
+      </w:tr>
+      <w:tr>
+        <w:tc>
+          <w:tcPr>
+            <w:tcW w:w="4531" w:type="dxa"/>
+          </w:tcPr>
+          <w:p>
+            <w:pPr>
+              <w:jc w:val="center"/>
+            </w:pPr>
+            <w:r>
+              <w:lastRenderedPageBreak/>
+              <w:t>Keuzevraag</w:t>
+            </w:r>
+          </w:p>
+        </w:tc>
+        <w:tc>
+          <w:tcPr>
+            <w:tcW w:w="4531" w:type="dxa"/>
+          </w:tcPr>
+          <w:p>
+            <w:r>
+              <w:t>Selecteer het antwoord waarvan jij denkt dat het juist</w:t>
+            </w:r>
+          </w:p>
+        </w:tc>
+      </w:tr>
+      <w:tr>
+        <w:tc>
+          <w:tcPr>
+            <w:tcW w:w="4531" w:type="dxa"/>
+            <w:vAlign w:val="center"/>
+          </w:tcPr>
+          <w:p>
+            <w:pPr>
+              <w:jc w:val="center"/>
+            </w:pPr>
+            <w:r>
+              <w:t>Waar/onwaar vraag</w:t>
+            </w:r>
+          </w:p>
+        </w:tc>
+        <w:tc>
+          <w:tcPr>
+            <w:tcW w:w="4531" w:type="dxa"/>
+            <w:vAlign w:val="center"/>
+          </w:tcPr>
+          <w:p>
+            <w:pPr>
+              <w:pStyle w:val="Lijstalinea"/>
+              <w:numPr>
+                <w:ilvl w:val="0"/>
+                <w:numId w:val="50"/>
+              </w:numPr>
+              <w:jc w:val="left"/>
+            </w:pPr>
+            <w:r>
+              <w:t xml:space="preserve">Kies </w:t>
+            </w:r>
+            <w:r>
+              <w:rPr>
+                <w:rFonts w:eastAsiaTheme="majorEastAsia"/>
+                <w:b/>
+                <w:bCs/>
+              </w:rPr>
+              <w:t>Waar</w:t>
+            </w:r>
+            <w:r>
+              <w:t xml:space="preserve"> als je denkt dat de stelling klopt</w:t>
+            </w:r>
+            <w:r>
+              <w:t>.</w:t>
+            </w:r>
+          </w:p>
+          <w:p>
+            <w:pPr>
+              <w:pStyle w:val="Lijstalinea"/>
+              <w:numPr>
+                <w:ilvl w:val="0"/>
+                <w:numId w:val="50"/>
+              </w:numPr>
+              <w:jc w:val="left"/>
+            </w:pPr>
+            <w:r>
+              <w:t xml:space="preserve">Kies </w:t>
+            </w:r>
+            <w:r>
+              <w:rPr>
+                <w:rFonts w:eastAsiaTheme="majorEastAsia"/>
+                <w:b/>
+                <w:bCs/>
+              </w:rPr>
+              <w:t>Onwaar</w:t>
+            </w:r>
+            <w:r>
+              <w:t xml:space="preserve"> als je denkt dat de stelling niet klopt</w:t>
+            </w:r>
+          </w:p>
+        </w:tc>
+      </w:tr>
+    </w:tbl>
+    <w:p/>
+    <w:p>
+      <w:pPr>
+        <w:pStyle w:val="Lijstalinea"/>
+        <w:ind w:left="2160"/>
+      </w:pPr>
+    </w:p>
+    <w:p>
+      <w:pPr>
+        <w:pStyle w:val="Lijstalinea"/>
+        <w:numPr>
+          <w:ilvl w:val="1"/>
+          <w:numId w:val="5"/>
+        </w:numPr>
+      </w:pPr>
+      <w:r>
+        <w:t>Bij elke vraag wordt de prioriteit aangegeven (</w:t>
+      </w:r>
+      <w:r>
+        <w:rPr>
+          <w:b/>
+          <w:bCs/>
+        </w:rPr>
+        <w:t>hoog, gemiddeld of laag</w:t>
+      </w:r>
+      <w:r>
+        <w:t>), zodat je de belangrijkheid van de vraag kunt zien.</w:t>
+      </w:r>
+      <w:r>
+        <w:t>.</w:t>
+      </w:r>
+    </w:p>
+    <w:p>
+      <w:pPr>
+        <w:pStyle w:val="Lijstalinea"/>
+        <w:numPr>
+          <w:ilvl w:val="1"/>
+          <w:numId w:val="5"/>
+        </w:numPr>
+      </w:pPr>
+      <w:r>
+        <w:t xml:space="preserve">Als je klaar bent met het beantwoorden van de vragen, klik je op </w:t>
+      </w:r>
+      <w:r>
+        <w:rPr>
+          <w:rFonts w:eastAsiaTheme="majorEastAsia"/>
+          <w:b/>
+          <w:bCs/>
+        </w:rPr>
+        <w:t>"Antwoorden indienen"</w:t>
+      </w:r>
+      <w:r>
+        <w:t>.</w:t>
+      </w:r>
+    </w:p>
+    <w:p>
+      <w:pPr>
+        <w:pStyle w:val="Lijstalinea"/>
+        <w:numPr>
+          <w:ilvl w:val="2"/>
+          <w:numId w:val="5"/>
+        </w:numPr>
+      </w:pPr>
+      <w:r>
+        <w:t xml:space="preserve">Er verschijnt een pop-up met de melding: </w:t>
+      </w:r>
+      <w:r>
+        <w:rPr>
+          <w:rFonts w:eastAsiaTheme="majorEastAsia"/>
+          <w:i/>
+          <w:iCs/>
+        </w:rPr>
+        <w:t>"Wil je je antwoorden nog eens doornemen? Klik op 'Nalezen'. Om de module af te sluiten, klik je op 'Opslaan'."</w:t>
+      </w:r>
+    </w:p>
+    <w:p>
+      <w:pPr>
+        <w:pStyle w:val="Lijstalinea"/>
+        <w:numPr>
+          <w:ilvl w:val="2"/>
+          <w:numId w:val="5"/>
+        </w:numPr>
+      </w:pPr>
+      <w:r>
+        <w:t xml:space="preserve">Kies </w:t>
+      </w:r>
+      <w:r>
+        <w:rPr>
+          <w:rFonts w:eastAsiaTheme="majorEastAsia"/>
+          <w:b/>
+          <w:bCs/>
+        </w:rPr>
+        <w:t>"Nalezen"</w:t>
+      </w:r>
+      <w:r>
+        <w:t xml:space="preserve"> om je antwoorden te controleren voordat je ze indient</w:t>
+      </w:r>
+      <w:r>
+        <w:rPr>
+          <w:b/>
+          <w:bCs/>
+        </w:rPr>
+        <w:t>.</w:t>
+      </w:r>
+    </w:p>
+    <w:p>
+      <w:pPr>
+        <w:pStyle w:val="Lijstalinea"/>
+        <w:numPr>
+          <w:ilvl w:val="2"/>
+          <w:numId w:val="5"/>
+        </w:numPr>
+      </w:pPr>
+      <w:r>
+        <w:t xml:space="preserve">Kies </w:t>
+      </w:r>
+      <w:r>
+        <w:rPr>
+          <w:rFonts w:eastAsiaTheme="majorEastAsia"/>
+        </w:rPr>
+        <w:t>"Opslaan"</w:t>
+      </w:r>
+      <w:r>
+        <w:t xml:space="preserve"> na het nalezen om je antwoorden definitief op te slaan.</w:t>
+      </w:r>
+    </w:p>
+    <w:p>
+      <w:pPr>
+        <w:pStyle w:val="Lijstalinea"/>
+        <w:numPr>
+          <w:ilvl w:val="1"/>
+          <w:numId w:val="5"/>
+        </w:numPr>
+      </w:pPr>
+      <w:r>
+        <w:t>Na het indienen word je doorgestuurd naar het overzicht van modules.</w:t>
+      </w:r>
+    </w:p>
+    <w:p>
+      <w:pPr>
+        <w:pStyle w:val="Lijstalinea"/>
+        <w:numPr>
+          <w:ilvl w:val="1"/>
+          <w:numId w:val="5"/>
+        </w:numPr>
+      </w:pPr>
+      <w:r>
+        <w:t xml:space="preserve">In het overzicht zie je de voortgang van de module waaraan je net hebt deelgenomen, inclusief de status van de module en je voortgang in procenten </w:t>
+      </w:r>
+      <w:r>
+        <w:rPr>
+          <w:b/>
+          <w:bCs/>
+        </w:rPr>
+        <w:t>(%).</w:t>
+      </w:r>
+    </w:p>
+    <w:p>
+      <w:pPr>
+        <w:pStyle w:val="Lijstalinea"/>
+        <w:numPr>
+          <w:ilvl w:val="1"/>
+          <w:numId w:val="5"/>
+        </w:numPr>
+      </w:pPr>
+      <w:r>
+        <w:t>Je kunt de module meerdere keren bekijken en vragen opnieuw beantwoorden. Bij elke nieuwe actie wordt het voortgangspercentage automatisch bijgewerkt</w:t>
+      </w:r>
+      <w:r>
+        <w:rPr>
+          <w:b/>
+          <w:bCs/>
+        </w:rPr>
+        <w:t>.</w:t>
+      </w:r>
+    </w:p>
+    <w:p>
+      <w:pPr>
+        <w:pStyle w:val="Lijstalinea"/>
+        <w:numPr>
+          <w:ilvl w:val="1"/>
+          <w:numId w:val="5"/>
+        </w:numPr>
+      </w:pPr>
+      <w:r>
+        <w:t>Je voortgang wordt vervolgens door je begeleider bekeken en beoordeeld</w:t>
+      </w:r>
+      <w:r>
+        <w:t>.</w:t>
+      </w:r>
+    </w:p>
+    <w:p>
+      <w:r>
+        <w:t xml:space="preserve">           </w:t>
+      </w:r>
+    </w:p>
+    <w:p/>
+    <w:p>
+      <w:pPr>
+        <w:rPr>
+          <w:b/>
+          <w:bCs/>
+        </w:rPr>
+      </w:pPr>
+    </w:p>
+    <w:p>
+      <w:pPr>
+        <w:rPr>
+          <w:b/>
+          <w:bCs/>
+        </w:rPr>
+      </w:pPr>
+    </w:p>
+    <w:p>
+      <w:pPr>
+        <w:rPr>
+          <w:b/>
+          <w:bCs/>
+        </w:rPr>
+      </w:pPr>
+    </w:p>
+    <w:p>
+      <w:pPr>
+        <w:rPr>
+          <w:b/>
+          <w:bCs/>
+        </w:rPr>
+      </w:pPr>
+    </w:p>
+    <w:p>
+      <w:pPr>
+        <w:rPr>
+          <w:b/>
+          <w:bCs/>
+        </w:rPr>
+      </w:pPr>
+    </w:p>
     <w:sectPr>
       <w:headerReference w:type="default" r:id="rId13"/>
       <w:footerReference w:type="even" r:id="rId14"/>
@@ -1387,7 +2186,6 @@
           <w:docPartUnique/>
         </w:docPartObj>
       </w:sdtPr>
-      <w:sdtEndPr/>
       <w:sdtContent>
         <w:r>
           <w:rPr>
@@ -1497,7 +2295,6 @@
         <w:docPartUnique/>
       </w:docPartObj>
     </w:sdtPr>
-    <w:sdtEndPr/>
     <w:sdtContent>
       <w:sdt>
         <w:sdtPr>
@@ -1511,7 +2308,6 @@
             <w:docPartUnique/>
           </w:docPartObj>
         </w:sdtPr>
-        <w:sdtEndPr/>
         <w:sdtContent>
           <w:p>
             <w:pPr>
@@ -1838,7 +2634,7 @@
             </wp:anchor>
           </w:drawing>
         </mc:Choice>
-        <mc:Fallback xmlns:a="http://schemas.openxmlformats.org/drawingml/2006/main" xmlns:pic="http://schemas.openxmlformats.org/drawingml/2006/picture" xmlns:a14="http://schemas.microsoft.com/office/drawing/2010/main">
+        <mc:Fallback xmlns:a14="http://schemas.microsoft.com/office/drawing/2010/main" xmlns:pic="http://schemas.openxmlformats.org/drawingml/2006/picture" xmlns:a="http://schemas.openxmlformats.org/drawingml/2006/main">
           <w:pict w14:anchorId="01755ECC">
             <v:group id="Groep 9" style="position:absolute;margin-left:-42.9pt;margin-top:18.85pt;width:52.4pt;height:21.9pt;z-index:251661315;mso-width-relative:margin;mso-height-relative:margin" coordsize="15683,4614" o:spid="_x0000_s1026" w14:anchorId="6B08F99C" o:gfxdata="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">
               <v:shapetype id="_x0000_t15" coordsize="21600,21600" o:spt="15" adj="16200" path="m@0,l,,,21600@0,21600,21600,10800xe">
@@ -2175,7 +2971,7 @@
             </wp:anchor>
           </w:drawing>
         </mc:Choice>
-        <mc:Fallback xmlns:a="http://schemas.openxmlformats.org/drawingml/2006/main" xmlns:pic="http://schemas.openxmlformats.org/drawingml/2006/picture" xmlns:a14="http://schemas.microsoft.com/office/drawing/2010/main">
+        <mc:Fallback xmlns:a14="http://schemas.microsoft.com/office/drawing/2010/main" xmlns:pic="http://schemas.openxmlformats.org/drawingml/2006/picture" xmlns:a="http://schemas.openxmlformats.org/drawingml/2006/main">
           <w:pict w14:anchorId="592E7C24">
             <v:group id="Groep 9" style="position:absolute;margin-left:292.6pt;margin-top:5.5pt;width:52.4pt;height:21.9pt;z-index:251658243;mso-width-relative:margin;mso-height-relative:margin" coordsize="15683,4614" o:spid="_x0000_s1026" w14:anchorId="4384CD44" o:gfxdata="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">
               <v:shapetype id="_x0000_t15" coordsize="21600,21600" o:spt="15" adj="16200" path="m@0,l,,,21600@0,21600,21600,10800xe">
@@ -7223,7 +8019,37 @@
   <w:num w:numId="50" w16cid:durableId="1480801757">
     <w:abstractNumId w:val="7"/>
   </w:num>
-  <w:numIdMacAtCleanup w:val="23"/>
+  <w:num w:numId="51" w16cid:durableId="2080402904">
+    <w:abstractNumId w:val="27"/>
+    <w:lvlOverride w:ilvl="0">
+      <w:startOverride w:val="1"/>
+    </w:lvlOverride>
+    <w:lvlOverride w:ilvl="1">
+      <w:startOverride w:val="1"/>
+    </w:lvlOverride>
+    <w:lvlOverride w:ilvl="2">
+      <w:startOverride w:val="1"/>
+    </w:lvlOverride>
+    <w:lvlOverride w:ilvl="3">
+      <w:startOverride w:val="1"/>
+    </w:lvlOverride>
+    <w:lvlOverride w:ilvl="4">
+      <w:startOverride w:val="1"/>
+    </w:lvlOverride>
+    <w:lvlOverride w:ilvl="5">
+      <w:startOverride w:val="1"/>
+    </w:lvlOverride>
+    <w:lvlOverride w:ilvl="6">
+      <w:startOverride w:val="1"/>
+    </w:lvlOverride>
+    <w:lvlOverride w:ilvl="7">
+      <w:startOverride w:val="1"/>
+    </w:lvlOverride>
+    <w:lvlOverride w:ilvl="8">
+      <w:startOverride w:val="1"/>
+    </w:lvlOverride>
+  </w:num>
+  <w:numIdMacAtCleanup w:val="6"/>
 </w:numbering>
 </file>
 
@@ -9042,6 +9868,15 @@
 </file>
 
 <file path=customXml/item1.xml><?xml version="1.0" encoding="utf-8"?>
+<?mso-contentType ?>
+<FormTemplates xmlns="http://schemas.microsoft.com/sharepoint/v3/contenttype/forms">
+  <Display>DocumentLibraryForm</Display>
+  <Edit>DocumentLibraryForm</Edit>
+  <New>DocumentLibraryForm</New>
+</FormTemplates>
+</file>
+
+<file path=customXml/item2.xml><?xml version="1.0" encoding="utf-8"?>
 <p:properties xmlns:p="http://schemas.microsoft.com/office/2006/metadata/properties" xmlns:xsi="http://www.w3.org/2001/XMLSchema-instance" xmlns:pc="http://schemas.microsoft.com/office/infopath/2007/PartnerControls">
   <documentManagement>
     <lcf76f155ced4ddcb4097134ff3c332f xmlns="763c7446-97f0-4a51-9ed0-5501b71498f2">
@@ -9052,20 +9887,7 @@
 </p:properties>
 </file>
 
-<file path=customXml/item2.xml><?xml version="1.0" encoding="utf-8"?>
-<?mso-contentType ?>
-<FormTemplates xmlns="http://schemas.microsoft.com/sharepoint/v3/contenttype/forms">
-  <Display>DocumentLibraryForm</Display>
-  <Edit>DocumentLibraryForm</Edit>
-  <New>DocumentLibraryForm</New>
-</FormTemplates>
-</file>
-
 <file path=customXml/item3.xml><?xml version="1.0" encoding="utf-8"?>
-<b:Sources xmlns:b="http://schemas.openxmlformats.org/officeDocument/2006/bibliography" xmlns="http://schemas.openxmlformats.org/officeDocument/2006/bibliography" SelectedStyle="\APA.XSL" StyleName="APA Fifth Edition"/>
-</file>
-
-<file path=customXml/item4.xml><?xml version="1.0" encoding="utf-8"?>
 <ct:contentTypeSchema xmlns:ct="http://schemas.microsoft.com/office/2006/metadata/contentType" xmlns:ma="http://schemas.microsoft.com/office/2006/metadata/properties/metaAttributes" ct:_="" ma:_="" ma:contentTypeName="Document" ma:contentTypeID="0x0101003EF5E99EB668394D820F5B1209325315" ma:contentTypeVersion="14" ma:contentTypeDescription="Een nieuw document maken." ma:contentTypeScope="" ma:versionID="67dca4dbd64d1ae9fa25164856b5ff10">
   <xsd:schema xmlns:xsd="http://www.w3.org/2001/XMLSchema" xmlns:xs="http://www.w3.org/2001/XMLSchema" xmlns:p="http://schemas.microsoft.com/office/2006/metadata/properties" xmlns:ns2="763c7446-97f0-4a51-9ed0-5501b71498f2" xmlns:ns3="99965964-ef09-4837-9092-e3b1281631c4" targetNamespace="http://schemas.microsoft.com/office/2006/metadata/properties" ma:root="true" ma:fieldsID="e52458dd3ba5e64dae12a34eb11c60b3" ns2:_="" ns3:_="">
     <xsd:import namespace="763c7446-97f0-4a51-9ed0-5501b71498f2"/>
@@ -9294,7 +10116,19 @@
 </ct:contentTypeSchema>
 </file>
 
+<file path=customXml/item4.xml><?xml version="1.0" encoding="utf-8"?>
+<b:Sources xmlns:b="http://schemas.openxmlformats.org/officeDocument/2006/bibliography" xmlns="http://schemas.openxmlformats.org/officeDocument/2006/bibliography" SelectedStyle="\APA.XSL" StyleName="APA Fifth Edition"/>
+</file>
+
 <file path=customXml/itemProps1.xml><?xml version="1.0" encoding="utf-8"?>
+<ds:datastoreItem xmlns:ds="http://schemas.openxmlformats.org/officeDocument/2006/customXml" ds:itemID="{7A03709C-A4CC-408B-A127-2B1264A4F73A}">
+  <ds:schemaRefs>
+    <ds:schemaRef ds:uri="http://schemas.microsoft.com/sharepoint/v3/contenttype/forms"/>
+  </ds:schemaRefs>
+</ds:datastoreItem>
+</file>
+
+<file path=customXml/itemProps2.xml><?xml version="1.0" encoding="utf-8"?>
 <ds:datastoreItem xmlns:ds="http://schemas.openxmlformats.org/officeDocument/2006/customXml" ds:itemID="{84FE26D0-9353-4E79-9B67-531A742F56F7}">
   <ds:schemaRefs>
     <ds:schemaRef ds:uri="http://schemas.microsoft.com/office/2006/metadata/properties"/>
@@ -9305,23 +10139,7 @@
 </ds:datastoreItem>
 </file>
 
-<file path=customXml/itemProps2.xml><?xml version="1.0" encoding="utf-8"?>
-<ds:datastoreItem xmlns:ds="http://schemas.openxmlformats.org/officeDocument/2006/customXml" ds:itemID="{7A03709C-A4CC-408B-A127-2B1264A4F73A}">
-  <ds:schemaRefs>
-    <ds:schemaRef ds:uri="http://schemas.microsoft.com/sharepoint/v3/contenttype/forms"/>
-  </ds:schemaRefs>
-</ds:datastoreItem>
-</file>
-
 <file path=customXml/itemProps3.xml><?xml version="1.0" encoding="utf-8"?>
-<ds:datastoreItem xmlns:ds="http://schemas.openxmlformats.org/officeDocument/2006/customXml" ds:itemID="{9865A0B2-77B7-4A71-A78A-D51E582AD74B}">
-  <ds:schemaRefs>
-    <ds:schemaRef ds:uri="http://schemas.openxmlformats.org/officeDocument/2006/bibliography"/>
-  </ds:schemaRefs>
-</ds:datastoreItem>
-</file>
-
-<file path=customXml/itemProps4.xml><?xml version="1.0" encoding="utf-8"?>
 <ds:datastoreItem xmlns:ds="http://schemas.openxmlformats.org/officeDocument/2006/customXml" ds:itemID="{EC1927C7-3B32-4DBD-BFD1-7D58670279FA}">
   <ds:schemaRefs>
     <ds:schemaRef ds:uri="http://schemas.microsoft.com/office/2006/metadata/contentType"/>
@@ -9338,4 +10156,12 @@
     <ds:schemaRef ds:uri="http://schemas.microsoft.com/internal/obd"/>
   </ds:schemaRefs>
 </ds:datastoreItem>
+</file>
+
+<file path=customXml/itemProps4.xml><?xml version="1.0" encoding="utf-8"?>
+<ds:datastoreItem xmlns:ds="http://schemas.openxmlformats.org/officeDocument/2006/customXml" ds:itemID="{9865A0B2-77B7-4A71-A78A-D51E582AD74B}">
+  <ds:schemaRefs>
+    <ds:schemaRef ds:uri="http://schemas.openxmlformats.org/officeDocument/2006/bibliography"/>
+  </ds:schemaRefs>
+</ds:datastoreItem>
 </file>
</xml_diff>